<commit_message>
finished initial version of report
</commit_message>
<xml_diff>
--- a/docs/IATrab1_Entrega1_Template.docx
+++ b/docs/IATrab1_Entrega1_Template.docx
@@ -26368,6 +26368,62 @@
     <w:p>
       <w:pPr>
         <w:pStyle w:val="BodyText"/>
+        <w:spacing w:after="0pt"/>
+        <w:ind w:firstLine="14.45pt"/>
+        <w:rPr>
+          <w:lang w:val="pt-PT"/>
+        </w:rPr>
+      </w:pPr>
+      <w:r>
+        <w:rPr>
+          <w:lang w:val="pt-PT"/>
+        </w:rPr>
+        <w:t>Como</w:t>
+      </w:r>
+      <w:r>
+        <w:rPr>
+          <w:lang w:val="pt-PT"/>
+        </w:rPr>
+        <w:t xml:space="preserve"> é possível verificar através da análise da Figura 2, o tempo de execução é em grande parte muito próximo de 0 independentemente do algoritmo utilizado. </w:t>
+      </w:r>
+      <w:r>
+        <w:rPr>
+          <w:lang w:val="pt-PT"/>
+        </w:rPr>
+        <w:t>Isso é</w:t>
+      </w:r>
+      <w:r>
+        <w:rPr>
+          <w:lang w:val="pt-PT"/>
+        </w:rPr>
+        <w:t xml:space="preserve"> possível verificar </w:t>
+      </w:r>
+      <w:r>
+        <w:rPr>
+          <w:lang w:val="pt-PT"/>
+        </w:rPr>
+        <w:t xml:space="preserve">através das sobreposiçõe presentes no gráfico da Figura 2. </w:t>
+      </w:r>
+    </w:p>
+    <w:p>
+      <w:pPr>
+        <w:pStyle w:val="BodyText"/>
+        <w:spacing w:after="0pt"/>
+        <w:ind w:firstLine="14.45pt"/>
+        <w:rPr>
+          <w:lang w:val="pt-PT"/>
+        </w:rPr>
+      </w:pPr>
+      <w:r>
+        <w:rPr>
+          <w:lang w:val="pt-PT"/>
+        </w:rPr>
+        <w:t>Numa fase inicial são valores bastante reduzidos, mas, há medida que os níveis vão tomando uma maior complexidade, algoritmos como Pesquisa em Largura, Pesquisa em Profundidade e Custo Uniforme demonstram uma maior dificuldade em manter o tempo de execução relativamente baixo.</w:t>
+      </w:r>
+    </w:p>
+    <w:p>
+      <w:pPr>
+        <w:pStyle w:val="BodyText"/>
         <w:rPr>
           <w:b/>
           <w:sz w:val="22"/>
@@ -26392,7 +26448,94 @@
           <w:lang w:val="pt-PT"/>
         </w:rPr>
         <w:drawing>
-          <wp:inline distT="0" distB="0" distL="0" distR="0" wp14:anchorId="46BD1BD8" wp14:editId="2F7EBA49">
+          <wp:anchor distT="45720" distB="45720" distL="114300" distR="114300" simplePos="0" relativeHeight="251663360" behindDoc="1" locked="0" layoutInCell="1" allowOverlap="1" wp14:anchorId="47D67C39" wp14:editId="501DFAD0">
+            <wp:simplePos x="0" y="0"/>
+            <wp:positionH relativeFrom="column">
+              <wp:posOffset>458470</wp:posOffset>
+            </wp:positionH>
+            <wp:positionV relativeFrom="paragraph">
+              <wp:posOffset>1853565</wp:posOffset>
+            </wp:positionV>
+            <wp:extent cx="2360930" cy="1404620"/>
+            <wp:effectExtent l="0" t="0" r="27305" b="20320"/>
+            <wp:wrapNone/>
+            <wp:docPr id="217" name="Text Box 2"/>
+            <wp:cNvGraphicFramePr>
+              <a:graphicFrameLocks xmlns:a="http://purl.oclc.org/ooxml/drawingml/main"/>
+            </wp:cNvGraphicFramePr>
+            <a:graphic xmlns:a="http://purl.oclc.org/ooxml/drawingml/main">
+              <a:graphicData uri="http://schemas.microsoft.com/office/word/2010/wordprocessingShape">
+                <wp:wsp>
+                  <wp:cNvSpPr txBox="1">
+                    <a:spLocks noChangeArrowheads="1"/>
+                  </wp:cNvSpPr>
+                  <wp:spPr bwMode="auto">
+                    <a:xfrm>
+                      <a:off x="0" y="0"/>
+                      <a:ext cx="2360930" cy="1404620"/>
+                    </a:xfrm>
+                    <a:prstGeom prst="rect">
+                      <a:avLst/>
+                    </a:prstGeom>
+                    <a:solidFill>
+                      <a:srgbClr val="FFFFFF"/>
+                    </a:solidFill>
+                    <a:ln w="9525">
+                      <a:solidFill>
+                        <a:schemeClr val="bg1"/>
+                      </a:solidFill>
+                      <a:miter lim="800%"/>
+                      <a:headEnd/>
+                      <a:tailEnd/>
+                    </a:ln>
+                  </wp:spPr>
+                  <wp:txbx>
+                    <wne:txbxContent>
+                      <w:p>
+                        <w:pPr>
+                          <w:rPr>
+                            <w:lang w:val="pt-PT"/>
+                          </w:rPr>
+                        </w:pPr>
+                        <w:r>
+                          <w:rPr>
+                            <w:lang w:val="pt-PT"/>
+                          </w:rPr>
+                          <w:t>Fig2. Análise do Tempo de E</w:t>
+                        </w:r>
+                        <w:r>
+                          <w:rPr>
+                            <w:lang w:val="pt-PT"/>
+                          </w:rPr>
+                          <w:t>xecução</w:t>
+                        </w:r>
+                      </w:p>
+                    </wne:txbxContent>
+                  </wp:txbx>
+                  <wp:bodyPr rot="0" vert="horz" wrap="square" lIns="91440" tIns="45720" rIns="91440" bIns="45720" anchor="t" anchorCtr="0">
+                    <a:spAutoFit/>
+                  </wp:bodyPr>
+                </wp:wsp>
+              </a:graphicData>
+            </a:graphic>
+            <wp14:sizeRelH relativeFrom="margin">
+              <wp14:pctWidth>40%</wp14:pctWidth>
+            </wp14:sizeRelH>
+            <wp14:sizeRelV relativeFrom="margin">
+              <wp14:pctHeight>20%</wp14:pctHeight>
+            </wp14:sizeRelV>
+          </wp:anchor>
+        </w:drawing>
+      </w:r>
+      <w:r>
+        <w:rPr>
+          <w:b/>
+          <w:noProof/>
+          <w:sz w:val="22"/>
+          <w:lang w:val="pt-PT"/>
+        </w:rPr>
+        <w:drawing>
+          <wp:inline distT="0" distB="0" distL="0" distR="0" wp14:anchorId="46BD1BD8" wp14:editId="66EEDE94">
             <wp:extent cx="3089910" cy="1809115"/>
             <wp:effectExtent l="0" t="0" r="0" b="635"/>
             <wp:docPr id="1" name="Picture 1"/>
@@ -26453,53 +26596,64 @@
           <w:lang w:val="pt-PT"/>
         </w:rPr>
       </w:pPr>
-      <w:r>
+    </w:p>
+    <w:p>
+      <w:pPr>
+        <w:pStyle w:val="BodyText"/>
         <w:rPr>
           <w:b/>
           <w:sz w:val="22"/>
           <w:lang w:val="pt-PT"/>
         </w:rPr>
-        <w:t>Análise d</w:t>
-      </w:r>
-      <w:r>
+      </w:pPr>
+    </w:p>
+    <w:p>
+      <w:pPr>
+        <w:pStyle w:val="BodyText"/>
         <w:rPr>
           <w:b/>
           <w:sz w:val="22"/>
           <w:lang w:val="pt-PT"/>
         </w:rPr>
-        <w:t xml:space="preserve">a profundidade </w:t>
-      </w:r>
-      <w:r>
+      </w:pPr>
+    </w:p>
+    <w:p>
+      <w:pPr>
+        <w:pStyle w:val="BodyText"/>
         <w:rPr>
           <w:b/>
           <w:sz w:val="22"/>
           <w:lang w:val="pt-PT"/>
         </w:rPr>
-        <w:t>ao</w:t>
-      </w:r>
-      <w:r>
+      </w:pPr>
+    </w:p>
+    <w:p>
+      <w:pPr>
+        <w:pStyle w:val="BodyText"/>
         <w:rPr>
           <w:b/>
           <w:sz w:val="22"/>
           <w:lang w:val="pt-PT"/>
         </w:rPr>
-        <w:t xml:space="preserve"> </w:t>
-      </w:r>
-      <w:r>
+      </w:pPr>
+    </w:p>
+    <w:p>
+      <w:pPr>
+        <w:pStyle w:val="BodyText"/>
         <w:rPr>
           <w:b/>
           <w:sz w:val="22"/>
           <w:lang w:val="pt-PT"/>
         </w:rPr>
-        <w:t>longo</w:t>
-      </w:r>
+      </w:pPr>
       <w:r>
         <w:rPr>
           <w:b/>
           <w:sz w:val="22"/>
           <w:lang w:val="pt-PT"/>
         </w:rPr>
-        <w:t xml:space="preserve"> </w:t>
+        <w:lastRenderedPageBreak/>
+        <w:t>Análise d</w:t>
       </w:r>
       <w:r>
         <w:rPr>
@@ -26507,28 +26661,257 @@
           <w:sz w:val="22"/>
           <w:lang w:val="pt-PT"/>
         </w:rPr>
-        <w:t>dos níveis desenvolvidos:</w:t>
-      </w:r>
-    </w:p>
-    <w:p>
-      <w:pPr>
-        <w:pStyle w:val="BodyText"/>
+        <w:t xml:space="preserve">a profundidade </w:t>
+      </w:r>
+      <w:r>
         <w:rPr>
           <w:b/>
           <w:sz w:val="22"/>
           <w:lang w:val="pt-PT"/>
         </w:rPr>
-      </w:pPr>
-    </w:p>
-    <w:p>
-      <w:pPr>
-        <w:pStyle w:val="BodyText"/>
+        <w:t>ao</w:t>
+      </w:r>
+      <w:r>
         <w:rPr>
           <w:b/>
           <w:sz w:val="22"/>
           <w:lang w:val="pt-PT"/>
         </w:rPr>
-      </w:pPr>
+        <w:t xml:space="preserve"> </w:t>
+      </w:r>
+      <w:r>
+        <w:rPr>
+          <w:b/>
+          <w:sz w:val="22"/>
+          <w:lang w:val="pt-PT"/>
+        </w:rPr>
+        <w:t>longo</w:t>
+      </w:r>
+      <w:r>
+        <w:rPr>
+          <w:b/>
+          <w:sz w:val="22"/>
+          <w:lang w:val="pt-PT"/>
+        </w:rPr>
+        <w:t xml:space="preserve"> </w:t>
+      </w:r>
+      <w:r>
+        <w:rPr>
+          <w:b/>
+          <w:sz w:val="22"/>
+          <w:lang w:val="pt-PT"/>
+        </w:rPr>
+        <w:t>dos níveis desenvolvidos:</w:t>
+      </w:r>
+    </w:p>
+    <w:p>
+      <w:pPr>
+        <w:pStyle w:val="BodyText"/>
+        <w:spacing w:after="0pt"/>
+        <w:ind w:firstLine="14.45pt"/>
+        <w:rPr>
+          <w:lang w:val="pt-PT"/>
+        </w:rPr>
+      </w:pPr>
+      <w:r>
+        <w:rPr>
+          <w:lang w:val="pt-PT"/>
+        </w:rPr>
+        <w:tab/>
+        <w:t>Em relação à análise da profundidade da árvore é possível</w:t>
+      </w:r>
+      <w:r>
+        <w:rPr>
+          <w:lang w:val="pt-PT"/>
+        </w:rPr>
+        <w:t xml:space="preserve"> visualizar algumas diferenças entre algoritmos.</w:t>
+      </w:r>
+    </w:p>
+    <w:p>
+      <w:pPr>
+        <w:pStyle w:val="BodyText"/>
+        <w:spacing w:after="0pt"/>
+        <w:ind w:firstLine="14.45pt"/>
+        <w:rPr>
+          <w:lang w:val="pt-PT"/>
+        </w:rPr>
+      </w:pPr>
+      <w:r>
+        <w:rPr>
+          <w:lang w:val="pt-PT"/>
+        </w:rPr>
+        <w:tab/>
+        <w:t>Analisando apenas o algoritmo de Pesquisa em Profundidade é possível verificar uma grande oscilação nos resultados obtidos. Isto acontece pois neste algoritmo a expansão é feita sempre à esquerda na árvore não olhando a qualquer outro critério. Isto faz com que seja possível a existência de ciclos durante a pesquisa aumentando a profundidade da árvore. Neste algoritmo é ainda possível verificar uma quebra que indica que este algoritmo não conseguiu terminar a sua execução dentro de um tempo razoável.</w:t>
+      </w:r>
+    </w:p>
+    <w:p>
+      <w:pPr>
+        <w:pStyle w:val="BodyText"/>
+        <w:spacing w:after="0pt"/>
+        <w:ind w:firstLine="14.45pt"/>
+        <w:rPr>
+          <w:lang w:val="pt-PT"/>
+        </w:rPr>
+      </w:pPr>
+      <w:r>
+        <w:rPr>
+          <w:lang w:val="pt-PT"/>
+        </w:rPr>
+        <w:tab/>
+        <w:t>Para além deste algoritmo é possível verificar a semelhança entre os algoritmos de Aprofundamento Iterativo e Guloso que sofrem um aumento mais significativos nos níveis mais complexos.</w:t>
+      </w:r>
+    </w:p>
+    <w:p>
+      <w:pPr>
+        <w:pStyle w:val="BodyText"/>
+        <w:spacing w:after="0pt"/>
+        <w:ind w:firstLine="14.45pt"/>
+        <w:rPr>
+          <w:lang w:val="pt-PT"/>
+        </w:rPr>
+      </w:pPr>
+      <w:r>
+        <w:rPr>
+          <w:lang w:val="pt-PT"/>
+        </w:rPr>
+        <w:tab/>
+        <w:t xml:space="preserve">Tirando estes algoritmos, os restantes conseguem obter soluções com custos relativamente baixos, muito próximas das soluções obtidas pelo algoritmo A* que obtem soluções ótimas. </w:t>
+      </w:r>
+    </w:p>
+    <w:p>
+      <w:pPr>
+        <w:pStyle w:val="BodyText"/>
+        <w:spacing w:after="0pt"/>
+        <w:ind w:firstLine="14.45pt"/>
+        <w:rPr>
+          <w:lang w:val="pt-PT"/>
+        </w:rPr>
+      </w:pPr>
+      <w:r>
+        <w:rPr>
+          <w:lang w:val="pt-PT"/>
+        </w:rPr>
+        <w:tab/>
+      </w:r>
+    </w:p>
+    <w:p>
+      <w:pPr>
+        <w:pStyle w:val="BodyText"/>
+        <w:rPr>
+          <w:b/>
+          <w:sz w:val="22"/>
+          <w:lang w:val="pt-PT"/>
+        </w:rPr>
+      </w:pPr>
+    </w:p>
+    <w:p>
+      <w:pPr>
+        <w:pStyle w:val="BodyText"/>
+        <w:rPr>
+          <w:b/>
+          <w:sz w:val="22"/>
+          <w:lang w:val="pt-PT"/>
+        </w:rPr>
+      </w:pPr>
+      <w:r>
+        <w:rPr>
+          <w:b/>
+          <w:noProof/>
+          <w:sz w:val="22"/>
+          <w:lang w:val="pt-PT"/>
+        </w:rPr>
+        <w:drawing>
+          <wp:anchor distT="45720" distB="45720" distL="114300" distR="114300" simplePos="0" relativeHeight="251665408" behindDoc="1" locked="0" layoutInCell="1" allowOverlap="1" wp14:anchorId="5561D51B" wp14:editId="67EAB43E">
+            <wp:simplePos x="0" y="0"/>
+            <wp:positionH relativeFrom="column">
+              <wp:posOffset>410845</wp:posOffset>
+            </wp:positionH>
+            <wp:positionV relativeFrom="paragraph">
+              <wp:posOffset>1803400</wp:posOffset>
+            </wp:positionV>
+            <wp:extent cx="2360930" cy="1404620"/>
+            <wp:effectExtent l="0" t="0" r="27305" b="20320"/>
+            <wp:wrapNone/>
+            <wp:docPr id="6" name="Text Box 2"/>
+            <wp:cNvGraphicFramePr>
+              <a:graphicFrameLocks xmlns:a="http://purl.oclc.org/ooxml/drawingml/main"/>
+            </wp:cNvGraphicFramePr>
+            <a:graphic xmlns:a="http://purl.oclc.org/ooxml/drawingml/main">
+              <a:graphicData uri="http://schemas.microsoft.com/office/word/2010/wordprocessingShape">
+                <wp:wsp>
+                  <wp:cNvSpPr txBox="1">
+                    <a:spLocks noChangeArrowheads="1"/>
+                  </wp:cNvSpPr>
+                  <wp:spPr bwMode="auto">
+                    <a:xfrm>
+                      <a:off x="0" y="0"/>
+                      <a:ext cx="2360930" cy="1404620"/>
+                    </a:xfrm>
+                    <a:prstGeom prst="rect">
+                      <a:avLst/>
+                    </a:prstGeom>
+                    <a:solidFill>
+                      <a:srgbClr val="FFFFFF"/>
+                    </a:solidFill>
+                    <a:ln w="9525">
+                      <a:solidFill>
+                        <a:schemeClr val="bg1"/>
+                      </a:solidFill>
+                      <a:miter lim="800%"/>
+                      <a:headEnd/>
+                      <a:tailEnd/>
+                    </a:ln>
+                  </wp:spPr>
+                  <wp:txbx>
+                    <wne:txbxContent>
+                      <w:p>
+                        <w:pPr>
+                          <w:rPr>
+                            <w:lang w:val="pt-PT"/>
+                          </w:rPr>
+                        </w:pPr>
+                        <w:r>
+                          <w:rPr>
+                            <w:lang w:val="pt-PT"/>
+                          </w:rPr>
+                          <w:t>Fig</w:t>
+                        </w:r>
+                        <w:r>
+                          <w:rPr>
+                            <w:lang w:val="pt-PT"/>
+                          </w:rPr>
+                          <w:t>3</w:t>
+                        </w:r>
+                        <w:r>
+                          <w:rPr>
+                            <w:lang w:val="pt-PT"/>
+                          </w:rPr>
+                          <w:t>. Análise d</w:t>
+                        </w:r>
+                        <w:r>
+                          <w:rPr>
+                            <w:lang w:val="pt-PT"/>
+                          </w:rPr>
+                          <w:t>a Profundidade</w:t>
+                        </w:r>
+                      </w:p>
+                    </wne:txbxContent>
+                  </wp:txbx>
+                  <wp:bodyPr rot="0" vert="horz" wrap="square" lIns="91440" tIns="45720" rIns="91440" bIns="45720" anchor="t" anchorCtr="0">
+                    <a:spAutoFit/>
+                  </wp:bodyPr>
+                </wp:wsp>
+              </a:graphicData>
+            </a:graphic>
+            <wp14:sizeRelH relativeFrom="margin">
+              <wp14:pctWidth>40%</wp14:pctWidth>
+            </wp14:sizeRelH>
+            <wp14:sizeRelV relativeFrom="margin">
+              <wp14:pctHeight>20%</wp14:pctHeight>
+            </wp14:sizeRelV>
+          </wp:anchor>
+        </w:drawing>
+      </w:r>
       <w:r>
         <w:rPr>
           <w:b/>
@@ -26598,24 +26981,21 @@
           <w:lang w:val="pt-PT"/>
         </w:rPr>
       </w:pPr>
-    </w:p>
-    <w:p>
-      <w:pPr>
-        <w:pStyle w:val="BodyText"/>
+      <w:r>
         <w:rPr>
           <w:b/>
           <w:sz w:val="22"/>
           <w:lang w:val="pt-PT"/>
         </w:rPr>
-      </w:pPr>
+        <w:t>Análise d</w:t>
+      </w:r>
       <w:r>
         <w:rPr>
           <w:b/>
           <w:sz w:val="22"/>
           <w:lang w:val="pt-PT"/>
         </w:rPr>
-        <w:lastRenderedPageBreak/>
-        <w:t>Análise d</w:t>
+        <w:t>os nós em memória</w:t>
       </w:r>
       <w:r>
         <w:rPr>
@@ -26623,15 +27003,29 @@
           <w:sz w:val="22"/>
           <w:lang w:val="pt-PT"/>
         </w:rPr>
-        <w:t>os nós em memória</w:t>
-      </w:r>
+        <w:t xml:space="preserve"> ao longo dos níveis desenvolvidos:</w:t>
+      </w:r>
+    </w:p>
+    <w:p>
+      <w:pPr>
+        <w:pStyle w:val="BodyText"/>
+        <w:rPr>
+          <w:lang w:val="pt-PT"/>
+        </w:rPr>
+      </w:pPr>
       <w:r>
         <w:rPr>
           <w:b/>
           <w:sz w:val="22"/>
           <w:lang w:val="pt-PT"/>
         </w:rPr>
-        <w:t xml:space="preserve"> ao longo dos níveis desenvolvidos:</w:t>
+        <w:tab/>
+      </w:r>
+      <w:r>
+        <w:rPr>
+          <w:lang w:val="pt-PT"/>
+        </w:rPr>
+        <w:t>Relativamente ao número de nós armazenados em memória, o comportamento é semelhante ao do tempo de execução pois estes partilham de uma proporcionalidade direta. Tipicamente a demora a encontrar a solução dá-se devido a uma maior profundidadeda árvore e, portanto, um número mais elevado de nós.</w:t>
       </w:r>
     </w:p>
     <w:p>
@@ -26661,7 +27055,106 @@
           <w:lang w:val="pt-PT"/>
         </w:rPr>
         <w:drawing>
-          <wp:inline distT="0" distB="0" distL="0" distR="0" wp14:anchorId="4E0A73D4" wp14:editId="5458C922">
+          <wp:anchor distT="45720" distB="45720" distL="114300" distR="114300" simplePos="0" relativeHeight="251667456" behindDoc="1" locked="0" layoutInCell="1" allowOverlap="1" wp14:anchorId="1CB00C3B" wp14:editId="24D330E1">
+            <wp:simplePos x="0" y="0"/>
+            <wp:positionH relativeFrom="column">
+              <wp:posOffset>509905</wp:posOffset>
+            </wp:positionH>
+            <wp:positionV relativeFrom="paragraph">
+              <wp:posOffset>1799590</wp:posOffset>
+            </wp:positionV>
+            <wp:extent cx="2360930" cy="1404620"/>
+            <wp:effectExtent l="0" t="0" r="27305" b="20320"/>
+            <wp:wrapNone/>
+            <wp:docPr id="7" name="Text Box 2"/>
+            <wp:cNvGraphicFramePr>
+              <a:graphicFrameLocks xmlns:a="http://purl.oclc.org/ooxml/drawingml/main"/>
+            </wp:cNvGraphicFramePr>
+            <a:graphic xmlns:a="http://purl.oclc.org/ooxml/drawingml/main">
+              <a:graphicData uri="http://schemas.microsoft.com/office/word/2010/wordprocessingShape">
+                <wp:wsp>
+                  <wp:cNvSpPr txBox="1">
+                    <a:spLocks noChangeArrowheads="1"/>
+                  </wp:cNvSpPr>
+                  <wp:spPr bwMode="auto">
+                    <a:xfrm>
+                      <a:off x="0" y="0"/>
+                      <a:ext cx="2360930" cy="1404620"/>
+                    </a:xfrm>
+                    <a:prstGeom prst="rect">
+                      <a:avLst/>
+                    </a:prstGeom>
+                    <a:solidFill>
+                      <a:srgbClr val="FFFFFF"/>
+                    </a:solidFill>
+                    <a:ln w="9525">
+                      <a:solidFill>
+                        <a:schemeClr val="bg1"/>
+                      </a:solidFill>
+                      <a:miter lim="800%"/>
+                      <a:headEnd/>
+                      <a:tailEnd/>
+                    </a:ln>
+                  </wp:spPr>
+                  <wp:txbx>
+                    <wne:txbxContent>
+                      <w:p>
+                        <w:pPr>
+                          <w:rPr>
+                            <w:lang w:val="pt-PT"/>
+                          </w:rPr>
+                        </w:pPr>
+                        <w:r>
+                          <w:rPr>
+                            <w:lang w:val="pt-PT"/>
+                          </w:rPr>
+                          <w:t>Fig</w:t>
+                        </w:r>
+                        <w:r>
+                          <w:rPr>
+                            <w:lang w:val="pt-PT"/>
+                          </w:rPr>
+                          <w:t>4</w:t>
+                        </w:r>
+                        <w:r>
+                          <w:rPr>
+                            <w:lang w:val="pt-PT"/>
+                          </w:rPr>
+                          <w:t>. Análise d</w:t>
+                        </w:r>
+                        <w:r>
+                          <w:rPr>
+                            <w:lang w:val="pt-PT"/>
+                          </w:rPr>
+                          <w:t>os Nós em Memória</w:t>
+                        </w:r>
+                      </w:p>
+                    </wne:txbxContent>
+                  </wp:txbx>
+                  <wp:bodyPr rot="0" vert="horz" wrap="square" lIns="91440" tIns="45720" rIns="91440" bIns="45720" anchor="t" anchorCtr="0">
+                    <a:spAutoFit/>
+                  </wp:bodyPr>
+                </wp:wsp>
+              </a:graphicData>
+            </a:graphic>
+            <wp14:sizeRelH relativeFrom="margin">
+              <wp14:pctWidth>40%</wp14:pctWidth>
+            </wp14:sizeRelH>
+            <wp14:sizeRelV relativeFrom="margin">
+              <wp14:pctHeight>20%</wp14:pctHeight>
+            </wp14:sizeRelV>
+          </wp:anchor>
+        </w:drawing>
+      </w:r>
+      <w:r>
+        <w:rPr>
+          <w:b/>
+          <w:noProof/>
+          <w:sz w:val="22"/>
+          <w:lang w:val="pt-PT"/>
+        </w:rPr>
+        <w:drawing>
+          <wp:inline distT="0" distB="0" distL="0" distR="0" wp14:anchorId="4E0A73D4" wp14:editId="2B3E1D6D">
             <wp:extent cx="3089910" cy="1790065"/>
             <wp:effectExtent l="0" t="0" r="0" b="635"/>
             <wp:docPr id="4" name="Picture 4"/>
@@ -26712,23 +27205,21 @@
           <w:lang w:val="pt-PT"/>
         </w:rPr>
       </w:pPr>
-    </w:p>
-    <w:p>
-      <w:pPr>
-        <w:pStyle w:val="BodyText"/>
+      <w:r>
         <w:rPr>
           <w:b/>
           <w:sz w:val="22"/>
           <w:lang w:val="pt-PT"/>
         </w:rPr>
-      </w:pPr>
+        <w:t>Análise do</w:t>
+      </w:r>
       <w:r>
         <w:rPr>
           <w:b/>
           <w:sz w:val="22"/>
           <w:lang w:val="pt-PT"/>
         </w:rPr>
-        <w:t>Análise do</w:t>
+        <w:t>s nós analisados n</w:t>
       </w:r>
       <w:r>
         <w:rPr>
@@ -26736,15 +27227,162 @@
           <w:sz w:val="22"/>
           <w:lang w:val="pt-PT"/>
         </w:rPr>
-        <w:t>s nós analisados n</w:t>
-      </w:r>
+        <w:t>os algoritmos ao longo dos níveis desenvolvidos:</w:t>
+      </w:r>
+    </w:p>
+    <w:p>
+      <w:pPr>
+        <w:pStyle w:val="BodyText"/>
+        <w:spacing w:after="0pt"/>
+        <w:ind w:firstLine="14.45pt"/>
+        <w:rPr>
+          <w:lang w:val="pt-PT"/>
+        </w:rPr>
+      </w:pPr>
       <w:r>
         <w:rPr>
           <w:b/>
           <w:sz w:val="22"/>
           <w:lang w:val="pt-PT"/>
         </w:rPr>
-        <w:t>os algoritmos ao longo dos níveis desenvolvidos:</w:t>
+        <w:tab/>
+      </w:r>
+      <w:r>
+        <w:rPr>
+          <w:lang w:val="pt-PT"/>
+        </w:rPr>
+        <w:t xml:space="preserve">Tendo falado do número de nós em memória é necessário </w:t>
+      </w:r>
+      <w:r>
+        <w:rPr>
+          <w:lang w:val="pt-PT"/>
+        </w:rPr>
+        <w:t>também</w:t>
+      </w:r>
+      <w:r>
+        <w:rPr>
+          <w:lang w:val="pt-PT"/>
+        </w:rPr>
+        <w:t xml:space="preserve"> </w:t>
+      </w:r>
+      <w:r>
+        <w:rPr>
+          <w:lang w:val="pt-PT"/>
+        </w:rPr>
+        <w:t xml:space="preserve">falar </w:t>
+      </w:r>
+      <w:r>
+        <w:rPr>
+          <w:lang w:val="pt-PT"/>
+        </w:rPr>
+        <w:t>do número de nós analisados.</w:t>
+      </w:r>
+    </w:p>
+    <w:p>
+      <w:pPr>
+        <w:pStyle w:val="BodyText"/>
+        <w:spacing w:after="0pt"/>
+        <w:ind w:firstLine="14.45pt"/>
+        <w:rPr>
+          <w:lang w:val="pt-PT"/>
+        </w:rPr>
+      </w:pPr>
+      <w:r>
+        <w:rPr>
+          <w:lang w:val="pt-PT"/>
+        </w:rPr>
+        <w:tab/>
+      </w:r>
+      <w:r>
+        <w:rPr>
+          <w:lang w:val="pt-PT"/>
+        </w:rPr>
+        <w:t>Nem todos os nós expandidos são analisados. Isto acontece pois, num determinado momento é necessário fazer uma escolha acerca do</w:t>
+      </w:r>
+      <w:r>
+        <w:rPr>
+          <w:lang w:val="pt-PT"/>
+        </w:rPr>
+        <w:t xml:space="preserve"> </w:t>
+      </w:r>
+      <w:r>
+        <w:rPr>
+          <w:lang w:val="pt-PT"/>
+        </w:rPr>
+        <w:t>caminho a seguir na árvore.</w:t>
+      </w:r>
+      <w:r>
+        <w:rPr>
+          <w:lang w:val="pt-PT"/>
+        </w:rPr>
+        <w:t xml:space="preserve"> Após ser feita esta escolha é analisado o nó correspondente e, caso seja encontrada uma solução,são ignorados os restantes.</w:t>
+      </w:r>
+    </w:p>
+    <w:p>
+      <w:pPr>
+        <w:pStyle w:val="BodyText"/>
+        <w:spacing w:after="0pt"/>
+        <w:ind w:firstLine="14.45pt"/>
+        <w:rPr>
+          <w:lang w:val="pt-PT"/>
+        </w:rPr>
+      </w:pPr>
+      <w:r>
+        <w:rPr>
+          <w:lang w:val="pt-PT"/>
+        </w:rPr>
+        <w:tab/>
+        <w:t xml:space="preserve">No entanto o algoritmo de Aprofundamento Iterativo é uma exceção a esta regra. </w:t>
+      </w:r>
+      <w:r>
+        <w:rPr>
+          <w:lang w:val="pt-PT"/>
+        </w:rPr>
+        <w:t>Visto que</w:t>
+      </w:r>
+      <w:r>
+        <w:rPr>
+          <w:lang w:val="pt-PT"/>
+        </w:rPr>
+        <w:t xml:space="preserve"> a cada iteração do ciclo </w:t>
+      </w:r>
+      <w:r>
+        <w:rPr>
+          <w:i/>
+          <w:lang w:val="pt-PT"/>
+        </w:rPr>
+        <w:t>while</w:t>
+      </w:r>
+      <w:r>
+        <w:rPr>
+          <w:i/>
+          <w:lang w:val="pt-PT"/>
+        </w:rPr>
+        <w:t xml:space="preserve"> </w:t>
+      </w:r>
+      <w:r>
+        <w:rPr>
+          <w:lang w:val="pt-PT"/>
+        </w:rPr>
+        <w:t>a árvore é reposta,</w:t>
+      </w:r>
+      <w:r>
+        <w:rPr>
+          <w:lang w:val="pt-PT"/>
+        </w:rPr>
+        <w:t xml:space="preserve"> o valor dos nós em memória </w:t>
+      </w:r>
+      <w:r>
+        <w:rPr>
+          <w:lang w:val="pt-PT"/>
+        </w:rPr>
+        <w:t xml:space="preserve">volta a ser nulo. No entanto é mantido o </w:t>
+      </w:r>
+      <w:r>
+        <w:rPr>
+          <w:lang w:val="pt-PT"/>
+        </w:rPr>
+        <w:t xml:space="preserve">valor dos nós analisados. Desta forma, o valor dos nós analisados será sempre superior ao valor dos nós em memória. </w:t>
       </w:r>
     </w:p>
     <w:p>
@@ -26766,6 +27404,111 @@
           <w:lang w:val="pt-PT"/>
         </w:rPr>
       </w:pPr>
+      <w:r>
+        <w:rPr>
+          <w:b/>
+          <w:noProof/>
+          <w:sz w:val="22"/>
+          <w:lang w:val="pt-PT"/>
+        </w:rPr>
+        <w:drawing>
+          <wp:anchor distT="45720" distB="45720" distL="114300" distR="114300" simplePos="0" relativeHeight="251669504" behindDoc="1" locked="0" layoutInCell="1" allowOverlap="1" wp14:anchorId="3477A82F" wp14:editId="02745BBF">
+            <wp:simplePos x="0" y="0"/>
+            <wp:positionH relativeFrom="column">
+              <wp:align>right</wp:align>
+            </wp:positionH>
+            <wp:positionV relativeFrom="paragraph">
+              <wp:posOffset>1778000</wp:posOffset>
+            </wp:positionV>
+            <wp:extent cx="2360930" cy="1404620"/>
+            <wp:effectExtent l="0" t="0" r="27305" b="20320"/>
+            <wp:wrapNone/>
+            <wp:docPr id="9" name="Text Box 2"/>
+            <wp:cNvGraphicFramePr>
+              <a:graphicFrameLocks xmlns:a="http://purl.oclc.org/ooxml/drawingml/main"/>
+            </wp:cNvGraphicFramePr>
+            <a:graphic xmlns:a="http://purl.oclc.org/ooxml/drawingml/main">
+              <a:graphicData uri="http://schemas.microsoft.com/office/word/2010/wordprocessingShape">
+                <wp:wsp>
+                  <wp:cNvSpPr txBox="1">
+                    <a:spLocks noChangeArrowheads="1"/>
+                  </wp:cNvSpPr>
+                  <wp:spPr bwMode="auto">
+                    <a:xfrm>
+                      <a:off x="0" y="0"/>
+                      <a:ext cx="2360930" cy="1404620"/>
+                    </a:xfrm>
+                    <a:prstGeom prst="rect">
+                      <a:avLst/>
+                    </a:prstGeom>
+                    <a:solidFill>
+                      <a:srgbClr val="FFFFFF"/>
+                    </a:solidFill>
+                    <a:ln w="9525">
+                      <a:solidFill>
+                        <a:schemeClr val="bg1"/>
+                      </a:solidFill>
+                      <a:miter lim="800%"/>
+                      <a:headEnd/>
+                      <a:tailEnd/>
+                    </a:ln>
+                  </wp:spPr>
+                  <wp:txbx>
+                    <wne:txbxContent>
+                      <w:p>
+                        <w:pPr>
+                          <w:rPr>
+                            <w:lang w:val="pt-PT"/>
+                          </w:rPr>
+                        </w:pPr>
+                        <w:r>
+                          <w:rPr>
+                            <w:lang w:val="pt-PT"/>
+                          </w:rPr>
+                          <w:t>Fig</w:t>
+                        </w:r>
+                        <w:r>
+                          <w:rPr>
+                            <w:lang w:val="pt-PT"/>
+                          </w:rPr>
+                          <w:t>5</w:t>
+                        </w:r>
+                        <w:r>
+                          <w:rPr>
+                            <w:lang w:val="pt-PT"/>
+                          </w:rPr>
+                          <w:t>. Análise d</w:t>
+                        </w:r>
+                        <w:r>
+                          <w:rPr>
+                            <w:lang w:val="pt-PT"/>
+                          </w:rPr>
+                          <w:t xml:space="preserve">os Nós </w:t>
+                        </w:r>
+                        <w:r>
+                          <w:rPr>
+                            <w:lang w:val="pt-PT"/>
+                          </w:rPr>
+                          <w:t>Analisados durante a Execução</w:t>
+                        </w:r>
+                      </w:p>
+                    </wne:txbxContent>
+                  </wp:txbx>
+                  <wp:bodyPr rot="0" vert="horz" wrap="square" lIns="91440" tIns="45720" rIns="91440" bIns="45720" anchor="t" anchorCtr="0">
+                    <a:spAutoFit/>
+                  </wp:bodyPr>
+                </wp:wsp>
+              </a:graphicData>
+            </a:graphic>
+            <wp14:sizeRelH relativeFrom="margin">
+              <wp14:pctWidth>40%</wp14:pctWidth>
+            </wp14:sizeRelH>
+            <wp14:sizeRelV relativeFrom="margin">
+              <wp14:pctHeight>20%</wp14:pctHeight>
+            </wp14:sizeRelV>
+          </wp:anchor>
+        </w:drawing>
+      </w:r>
       <w:r>
         <w:rPr>
           <w:b/>
@@ -26831,6 +27574,14 @@
           <w:lang w:val="pt-PT"/>
         </w:rPr>
       </w:pPr>
+    </w:p>
+    <w:p>
+      <w:pPr>
+        <w:pStyle w:val="BodyText"/>
+        <w:rPr>
+          <w:lang w:val="pt-PT"/>
+        </w:rPr>
+      </w:pPr>
       <w:r>
         <w:rPr>
           <w:lang w:val="pt-PT"/>
@@ -26903,7 +27654,31 @@
         <w:rPr>
           <w:lang w:val="pt-PT"/>
         </w:rPr>
-        <w:t>Ao longo do desenvolvimento do projeto não foi notória qualquer dificuldade que causasse embaraço ou quebra de produtividade. Fizemos uma abordagem incremental  que, na nossa opinião, foi bem implementada. Em geral foi um projeto bem conseguido e realizado com sucesso.</w:t>
+        <w:t>Ao longo do desenvolvimento d</w:t>
+      </w:r>
+      <w:r>
+        <w:rPr>
+          <w:lang w:val="pt-PT"/>
+        </w:rPr>
+        <w:t>este</w:t>
+      </w:r>
+      <w:r>
+        <w:rPr>
+          <w:lang w:val="pt-PT"/>
+        </w:rPr>
+        <w:t xml:space="preserve"> projeto não foi notória qualquer dificuldade</w:t>
+      </w:r>
+      <w:r>
+        <w:rPr>
+          <w:lang w:val="pt-PT"/>
+        </w:rPr>
+        <w:t xml:space="preserve"> acrescida</w:t>
+      </w:r>
+      <w:r>
+        <w:rPr>
+          <w:lang w:val="pt-PT"/>
+        </w:rPr>
+        <w:t>. Fizemos uma abordagem incremental  que, na nossa opinião, foi bem implementada. Em geral foi um projeto bem conseguido e realizado com sucesso.</w:t>
       </w:r>
     </w:p>
     <w:p>
@@ -26931,13 +27706,7 @@
         <w:rPr>
           <w:lang w:val="pt-PT"/>
         </w:rPr>
-        <w:t xml:space="preserve">Para além disso foi possível visualizar melhor as diferenças </w:t>
-      </w:r>
-      <w:r>
-        <w:rPr>
-          <w:lang w:val="pt-PT"/>
-        </w:rPr>
-        <w:t>nos vários métodos de pesquisa e as implicações de cada um destes.</w:t>
+        <w:t>Para além disso foi possível visualizar melhor as diferenças nos vários métodos de pesquisa e as implicações de cada um destes.</w:t>
       </w:r>
     </w:p>
     <w:p>
@@ -26980,36 +27749,6 @@
     </w:p>
     <w:p>
       <w:pPr>
-        <w:pStyle w:val="BodyText"/>
-        <w:spacing w:after="0pt" w:line="12pt" w:lineRule="auto"/>
-        <w:ind w:firstLine="14.45pt"/>
-        <w:rPr>
-          <w:lang w:val="pt-PT"/>
-        </w:rPr>
-      </w:pPr>
-    </w:p>
-    <w:p>
-      <w:pPr>
-        <w:pStyle w:val="BodyText"/>
-        <w:spacing w:after="0pt" w:line="12pt" w:lineRule="auto"/>
-        <w:ind w:firstLine="14.45pt"/>
-        <w:rPr>
-          <w:lang w:val="pt-PT"/>
-        </w:rPr>
-      </w:pPr>
-    </w:p>
-    <w:p>
-      <w:pPr>
-        <w:pStyle w:val="BodyText"/>
-        <w:spacing w:after="0pt" w:line="12pt" w:lineRule="auto"/>
-        <w:ind w:firstLine="14.45pt"/>
-        <w:rPr>
-          <w:lang w:val="pt-PT"/>
-        </w:rPr>
-      </w:pPr>
-    </w:p>
-    <w:p>
-      <w:pPr>
         <w:pStyle w:val="Heading5"/>
         <w:rPr>
           <w:lang w:val="pt-PT"/>
@@ -27019,6 +27758,7 @@
         <w:rPr>
           <w:lang w:val="pt-PT"/>
         </w:rPr>
+        <w:lastRenderedPageBreak/>
         <w:t>Referências Bibliográficas</w:t>
       </w:r>
     </w:p>
@@ -27262,6 +28002,16 @@
       <w:r>
         <w:t xml:space="preserve"> </w:t>
       </w:r>
+    </w:p>
+    <w:p>
+      <w:pPr>
+        <w:pStyle w:val="references"/>
+        <w:numPr>
+          <w:ilvl w:val="0"/>
+          <w:numId w:val="0"/>
+        </w:numPr>
+        <w:ind w:start="18pt" w:hanging="18pt"/>
+      </w:pPr>
     </w:p>
     <w:p>
       <w:pPr>
@@ -32059,7 +32809,7 @@
 </file>
 
 <file path=customXml/itemProps1.xml><?xml version="1.0" encoding="utf-8"?>
-<ds:datastoreItem xmlns:ds="http://purl.oclc.org/ooxml/officeDocument/customXml" ds:itemID="{AC3A6B16-F20A-4AC0-87D1-B09FEEE62ECC}">
+<ds:datastoreItem xmlns:ds="http://purl.oclc.org/ooxml/officeDocument/customXml" ds:itemID="{6F1A5BEA-CA20-4FDD-9E72-3AB137E02510}">
   <ds:schemaRefs>
     <ds:schemaRef ds:uri="http://schemas.openxmlformats.org/officeDocument/2006/bibliography"/>
   </ds:schemaRefs>

</xml_diff>